<commit_message>
final comments of Andy addressed for OUP non-technical chapter
</commit_message>
<xml_diff>
--- a/OUP/Tables.docx
+++ b/OUP/Tables.docx
@@ -15,10 +15,10 @@
       </w:tblPr>
       <w:tblGrid>
         <w:gridCol w:w="1467"/>
-        <w:gridCol w:w="971"/>
-        <w:gridCol w:w="971"/>
-        <w:gridCol w:w="971"/>
-        <w:gridCol w:w="971"/>
+        <w:gridCol w:w="970"/>
+        <w:gridCol w:w="970"/>
+        <w:gridCol w:w="970"/>
+        <w:gridCol w:w="970"/>
       </w:tblGrid>
       <w:tr>
         <w:trPr>
@@ -6993,13 +6993,7 @@
       </w:r>
       <w:proofErr w:type="spellEnd"/>
       <w:r>
-        <w:t xml:space="preserve"> means contribution to national</w:t>
-      </w:r>
-      <w:r>
-        <w:t xml:space="preserve"> </w:t>
-      </w:r>
-      <w:r>
-        <w:t>poverty.</w:t>
+        <w:t xml:space="preserve"> means contribution to national poverty.</w:t>
       </w:r>
     </w:p>
     <w:p>
@@ -7045,6 +7039,13 @@
         </w:rPr>
         <w:t>Marital status</w:t>
       </w:r>
+      <w:r>
+        <w:rPr>
+          <w:rFonts w:cs="Times New Roman"/>
+          <w:szCs w:val="24"/>
+        </w:rPr>
+        <w:t xml:space="preserve"> at the</w:t>
+      </w:r>
     </w:p>
     <w:tbl>
       <w:tblPr>
@@ -8598,7 +8599,7 @@
           <w:rFonts w:cs="Times New Roman"/>
           <w:szCs w:val="24"/>
         </w:rPr>
-        <w:t>Source: Author's calculations from the different waves of the UNPS.</w:t>
+        <w:t>Source: Author's calculations from the UNPS.</w:t>
       </w:r>
     </w:p>
     <w:p>
@@ -10590,7 +10591,7 @@
           <w:rFonts w:cs="Times New Roman"/>
           <w:szCs w:val="24"/>
         </w:rPr>
-        <w:t>Source: Author's calculations from the different waves of the UNPS.</w:t>
+        <w:t>Source: Author's calculations from the UNPS.</w:t>
       </w:r>
     </w:p>
     <w:p>
@@ -12266,7 +12267,7 @@
           <w:rFonts w:cs="Times New Roman"/>
           <w:szCs w:val="24"/>
         </w:rPr>
-        <w:t>Source: Author's calculations from the different waves of the UNPS.</w:t>
+        <w:t>Source: Author's calculations from the UNPS.</w:t>
       </w:r>
     </w:p>
     <w:p>
@@ -15298,13 +15299,19 @@
           <w:rFonts w:cs="Times New Roman"/>
           <w:szCs w:val="24"/>
         </w:rPr>
-        <w:t>Source: Author's calculations from the different waves of the UNPS.</w:t>
+        <w:t xml:space="preserve">Source: Author's calculations from </w:t>
+      </w:r>
+      <w:bookmarkStart w:id="0" w:name="_GoBack"/>
+      <w:bookmarkEnd w:id="0"/>
+      <w:r>
+        <w:rPr>
+          <w:rFonts w:cs="Times New Roman"/>
+          <w:szCs w:val="24"/>
+        </w:rPr>
+        <w:t>the UNPS.</w:t>
       </w:r>
     </w:p>
-    <w:p>
-      <w:bookmarkStart w:id="0" w:name="_GoBack"/>
-      <w:bookmarkEnd w:id="0"/>
-    </w:p>
+    <w:p/>
     <w:sectPr>
       <w:pgSz w:w="12240" w:h="15840"/>
       <w:pgMar w:top="1440" w:right="1440" w:bottom="1440" w:left="1440" w:header="720" w:footer="720" w:gutter="0"/>

</xml_diff>